<commit_message>
switched back to normal view controller for settings page
</commit_message>
<xml_diff>
--- a/Test Plan.docx
+++ b/Test Plan.docx
@@ -51,41 +51,204 @@
             <w:tcW w:w="3116" w:type="dxa"/>
           </w:tcPr>
           <w:p>
+            <w:r>
+              <w:t>Logging in user with correct credentials</w:t>
+            </w:r>
+          </w:p>
+        </w:tc>
+        <w:tc>
+          <w:tcPr>
+            <w:tcW w:w="3117" w:type="dxa"/>
+          </w:tcPr>
+          <w:p>
+            <w:r>
+              <w:t>Transition to schedule view controller with the correct schedule data from that unique user shown in it.</w:t>
+            </w:r>
+          </w:p>
+        </w:tc>
+        <w:tc>
+          <w:tcPr>
+            <w:tcW w:w="3117" w:type="dxa"/>
+          </w:tcPr>
+          <w:p>
+            <w:r>
+              <w:t>Y</w:t>
+            </w:r>
+          </w:p>
+        </w:tc>
+      </w:tr>
+      <w:tr>
+        <w:tc>
+          <w:tcPr>
+            <w:tcW w:w="3116" w:type="dxa"/>
+          </w:tcPr>
+          <w:p>
+            <w:r>
+              <w:t>Schedule View Controller</w:t>
+            </w:r>
+          </w:p>
+        </w:tc>
+        <w:tc>
+          <w:tcPr>
+            <w:tcW w:w="3117" w:type="dxa"/>
+          </w:tcPr>
+          <w:p>
+            <w:r>
+              <w:t>Shows the correct schedule data for the given user on that day</w:t>
+            </w:r>
+          </w:p>
+        </w:tc>
+        <w:tc>
+          <w:tcPr>
+            <w:tcW w:w="3117" w:type="dxa"/>
+          </w:tcPr>
+          <w:p>
+            <w:r>
+              <w:t>Y</w:t>
+            </w:r>
+          </w:p>
+        </w:tc>
+      </w:tr>
+      <w:tr>
+        <w:tc>
+          <w:tcPr>
+            <w:tcW w:w="3116" w:type="dxa"/>
+          </w:tcPr>
+          <w:p>
+            <w:r>
+              <w:t>Attempting to log in user with incorrect credentials</w:t>
+            </w:r>
+          </w:p>
+        </w:tc>
+        <w:tc>
+          <w:tcPr>
+            <w:tcW w:w="3117" w:type="dxa"/>
+          </w:tcPr>
+          <w:p>
+            <w:r>
+              <w:t>UI Alert telling the user their credentials are incorrect.</w:t>
+            </w:r>
+          </w:p>
+        </w:tc>
+        <w:tc>
+          <w:tcPr>
+            <w:tcW w:w="3117" w:type="dxa"/>
+          </w:tcPr>
+          <w:p>
+            <w:r>
+              <w:t>Y</w:t>
+            </w:r>
+          </w:p>
+        </w:tc>
+      </w:tr>
+      <w:tr>
+        <w:trPr>
+          <w:trHeight w:val="287"/>
+        </w:trPr>
+        <w:tc>
+          <w:tcPr>
+            <w:tcW w:w="3116" w:type="dxa"/>
+          </w:tcPr>
+          <w:p>
+            <w:r>
+              <w:t>Attempting to log in user</w:t>
+            </w:r>
+            <w:r>
+              <w:t xml:space="preserve"> when server is not online</w:t>
+            </w:r>
+          </w:p>
+        </w:tc>
+        <w:tc>
+          <w:tcPr>
+            <w:tcW w:w="3117" w:type="dxa"/>
+          </w:tcPr>
+          <w:p>
+            <w:r>
+              <w:t>UI Alert telling the user that the connection to server failed.</w:t>
+            </w:r>
+          </w:p>
+        </w:tc>
+        <w:tc>
+          <w:tcPr>
+            <w:tcW w:w="3117" w:type="dxa"/>
+          </w:tcPr>
+          <w:p>
+            <w:r>
+              <w:t>Y</w:t>
+            </w:r>
+          </w:p>
+        </w:tc>
+      </w:tr>
+      <w:tr>
+        <w:trPr>
+          <w:trHeight w:val="287"/>
+        </w:trPr>
+        <w:tc>
+          <w:tcPr>
+            <w:tcW w:w="3116" w:type="dxa"/>
+          </w:tcPr>
+          <w:p>
+            <w:r>
+              <w:t>Use of the date picker</w:t>
+            </w:r>
+          </w:p>
+        </w:tc>
+        <w:tc>
+          <w:tcPr>
+            <w:tcW w:w="3117" w:type="dxa"/>
+          </w:tcPr>
+          <w:p>
+            <w:r>
+              <w:t>Schedule view controller shows schedule for the date selected in the date picker.</w:t>
+            </w:r>
+          </w:p>
+        </w:tc>
+        <w:tc>
+          <w:tcPr>
+            <w:tcW w:w="3117" w:type="dxa"/>
+          </w:tcPr>
+          <w:p>
+            <w:r>
+              <w:t>Y</w:t>
+            </w:r>
+          </w:p>
+        </w:tc>
+      </w:tr>
+      <w:tr>
+        <w:trPr>
+          <w:trHeight w:val="287"/>
+        </w:trPr>
+        <w:tc>
+          <w:tcPr>
+            <w:tcW w:w="3116" w:type="dxa"/>
+          </w:tcPr>
+          <w:p>
+            <w:r>
+              <w:t>Today button</w:t>
+            </w:r>
+          </w:p>
+        </w:tc>
+        <w:tc>
+          <w:tcPr>
+            <w:tcW w:w="3117" w:type="dxa"/>
+          </w:tcPr>
+          <w:p>
+            <w:r>
+              <w:t>The schedule goes back to the current date when the user presses the “today” button.</w:t>
+            </w:r>
+          </w:p>
+        </w:tc>
+        <w:tc>
+          <w:tcPr>
+            <w:tcW w:w="3117" w:type="dxa"/>
+          </w:tcPr>
+          <w:p>
+            <w:r>
+              <w:t>Y</w:t>
+            </w:r>
             <w:bookmarkStart w:id="0" w:name="_GoBack"/>
             <w:bookmarkEnd w:id="0"/>
           </w:p>
-        </w:tc>
-        <w:tc>
-          <w:tcPr>
-            <w:tcW w:w="3117" w:type="dxa"/>
-          </w:tcPr>
-          <w:p/>
-        </w:tc>
-        <w:tc>
-          <w:tcPr>
-            <w:tcW w:w="3117" w:type="dxa"/>
-          </w:tcPr>
-          <w:p/>
-        </w:tc>
-      </w:tr>
-      <w:tr>
-        <w:tc>
-          <w:tcPr>
-            <w:tcW w:w="3116" w:type="dxa"/>
-          </w:tcPr>
-          <w:p/>
-        </w:tc>
-        <w:tc>
-          <w:tcPr>
-            <w:tcW w:w="3117" w:type="dxa"/>
-          </w:tcPr>
-          <w:p/>
-        </w:tc>
-        <w:tc>
-          <w:tcPr>
-            <w:tcW w:w="3117" w:type="dxa"/>
-          </w:tcPr>
-          <w:p/>
         </w:tc>
       </w:tr>
     </w:tbl>

</xml_diff>

<commit_message>
added to test plan
</commit_message>
<xml_diff>
--- a/Test Plan.docx
+++ b/Test Plan.docx
@@ -312,6 +312,12 @@
             <w:r>
               <w:t>using the settings menu to make the changes.</w:t>
             </w:r>
+            <w:r>
+              <w:t xml:space="preserve"> The user should also be only allowed to change their schedule when offline mode is disabled</w:t>
+            </w:r>
+            <w:r>
+              <w:t>.</w:t>
+            </w:r>
           </w:p>
         </w:tc>
         <w:tc>
@@ -346,6 +352,66 @@
           <w:p>
             <w:r>
               <w:t>Pressing the log out button within the settings menu returns the user to the login page</w:t>
+            </w:r>
+            <w:r>
+              <w:t xml:space="preserve"> </w:t>
+            </w:r>
+            <w:proofErr w:type="gramStart"/>
+            <w:r>
+              <w:t>as long as</w:t>
+            </w:r>
+            <w:proofErr w:type="gramEnd"/>
+            <w:r>
+              <w:t xml:space="preserve"> offline mode is disabled</w:t>
+            </w:r>
+            <w:r>
+              <w:t>.</w:t>
+            </w:r>
+          </w:p>
+        </w:tc>
+        <w:tc>
+          <w:tcPr>
+            <w:tcW w:w="3117" w:type="dxa"/>
+          </w:tcPr>
+          <w:p>
+            <w:r>
+              <w:t>Y</w:t>
+            </w:r>
+          </w:p>
+        </w:tc>
+      </w:tr>
+      <w:tr>
+        <w:trPr>
+          <w:trHeight w:val="287"/>
+        </w:trPr>
+        <w:tc>
+          <w:tcPr>
+            <w:tcW w:w="3116" w:type="dxa"/>
+          </w:tcPr>
+          <w:p>
+            <w:r>
+              <w:t>Offline Mode</w:t>
+            </w:r>
+          </w:p>
+        </w:tc>
+        <w:tc>
+          <w:tcPr>
+            <w:tcW w:w="3117" w:type="dxa"/>
+          </w:tcPr>
+          <w:p>
+            <w:r>
+              <w:t xml:space="preserve">When offline mode is enabled </w:t>
+            </w:r>
+            <w:r>
+              <w:t xml:space="preserve">the correct </w:t>
+            </w:r>
+            <w:proofErr w:type="gramStart"/>
+            <w:r>
+              <w:t>schedule</w:t>
+            </w:r>
+            <w:proofErr w:type="gramEnd"/>
+            <w:r>
+              <w:t xml:space="preserve"> data is still show after being retrieved from the phone’s memory</w:t>
             </w:r>
           </w:p>
         </w:tc>

</xml_diff>